<commit_message>
Changed "Father" to "Son" in Son of God doc instructions
</commit_message>
<xml_diff>
--- a/es-419/guía-de-los-revisores/Guía de los Revisores Word/Guía de Términos para el Padre y el Hijo/Términos-Hijo de Dios.docx
+++ b/es-419/guía-de-los-revisores/Guía de los Revisores Word/Guía de Términos para el Padre y el Hijo/Términos-Hijo de Dios.docx
@@ -183,7 +183,6 @@
         <w:t xml:space="preserve">Timothy F. Neu, </w:t>
       </w:r>
       <w:proofErr w:type="spellStart"/>
-      <w:proofErr w:type="gramStart"/>
       <w:r>
         <w:rPr>
           <w:rFonts w:eastAsia="Calibri"/>
@@ -191,7 +190,6 @@
         <w:t>Ph.D</w:t>
       </w:r>
       <w:proofErr w:type="spellEnd"/>
-      <w:proofErr w:type="gramEnd"/>
       <w:r>
         <w:rPr>
           <w:rFonts w:eastAsia="Calibri"/>
@@ -213,7 +211,6 @@
         <w:t xml:space="preserve">Tom Warren, </w:t>
       </w:r>
       <w:proofErr w:type="spellStart"/>
-      <w:proofErr w:type="gramStart"/>
       <w:r>
         <w:rPr>
           <w:rFonts w:eastAsia="Calibri"/>
@@ -221,7 +218,6 @@
         <w:t>D.Min</w:t>
       </w:r>
       <w:proofErr w:type="spellEnd"/>
-      <w:proofErr w:type="gramEnd"/>
       <w:r>
         <w:rPr>
           <w:rFonts w:eastAsia="Calibri"/>
@@ -2412,19 +2408,11 @@
         </w:rPr>
         <w:t xml:space="preserve">7. </w:t>
       </w:r>
-      <w:proofErr w:type="gramStart"/>
       <w:r>
         <w:rPr>
           <w:lang w:val="es-PR"/>
         </w:rPr>
-        <w:t>Cristianos</w:t>
-      </w:r>
-      <w:proofErr w:type="gramEnd"/>
-      <w:r>
-        <w:rPr>
-          <w:lang w:val="es-PR"/>
-        </w:rPr>
-        <w:t xml:space="preserve"> como los hijos de Dios.</w:t>
+        <w:t>Cristianos como los hijos de Dios.</w:t>
       </w:r>
     </w:p>
     <w:p>
@@ -4757,7 +4745,19 @@
         <w:rPr>
           <w:lang w:val="es-PR"/>
         </w:rPr>
-        <w:t>(Por favor, mire cada versículo de la Biblia que está revisando y escriba cómo la palabra "Padre" fue traducida.)</w:t>
+        <w:t>(Por favor, mire cada versículo de la Biblia que está revisando y escriba cómo la palabra "</w:t>
+      </w:r>
+      <w:r>
+        <w:rPr>
+          <w:lang w:val="es-PR"/>
+        </w:rPr>
+        <w:t>Hijo</w:t>
+      </w:r>
+      <w:r>
+        <w:rPr>
+          <w:lang w:val="es-PR"/>
+        </w:rPr>
+        <w:t>" fue traducida.)</w:t>
       </w:r>
     </w:p>
     <w:tbl>
@@ -13008,51 +13008,21 @@
               <w:rPr>
                 <w:lang w:val="es-PR"/>
               </w:rPr>
-              <w:t xml:space="preserve">Nadie nunca ha visto a </w:t>
-            </w:r>
-            <w:proofErr w:type="gramStart"/>
-            <w:r>
-              <w:rPr>
-                <w:lang w:val="es-PR"/>
-              </w:rPr>
-              <w:t xml:space="preserve">Dios </w:t>
-            </w:r>
-            <w:r>
-              <w:rPr>
-                <w:b/>
-                <w:bCs/>
-                <w:lang w:val="es-PR"/>
-              </w:rPr>
-              <w:t>.</w:t>
-            </w:r>
-            <w:proofErr w:type="gramEnd"/>
-            <w:r>
-              <w:rPr>
-                <w:b/>
-                <w:bCs/>
-                <w:lang w:val="es-PR"/>
-              </w:rPr>
-              <w:t xml:space="preserve"> El unigénito Dios</w:t>
-            </w:r>
-            <w:r>
-              <w:rPr>
-                <w:lang w:val="es-PR"/>
-              </w:rPr>
-              <w:t xml:space="preserve">, quien está en el seno del Padre, </w:t>
-            </w:r>
-            <w:proofErr w:type="gramStart"/>
-            <w:r>
-              <w:rPr>
-                <w:lang w:val="es-PR"/>
-              </w:rPr>
-              <w:t>Él  ha</w:t>
-            </w:r>
-            <w:proofErr w:type="gramEnd"/>
-            <w:r>
-              <w:rPr>
-                <w:lang w:val="es-PR"/>
-              </w:rPr>
-              <w:t xml:space="preserve"> dado a conocer a Dios.</w:t>
+              <w:t xml:space="preserve">Nadie nunca ha visto a Dios </w:t>
+            </w:r>
+            <w:r>
+              <w:rPr>
+                <w:b/>
+                <w:bCs/>
+                <w:lang w:val="es-PR"/>
+              </w:rPr>
+              <w:t>. El unigénito Dios</w:t>
+            </w:r>
+            <w:r>
+              <w:rPr>
+                <w:lang w:val="es-PR"/>
+              </w:rPr>
+              <w:t>, quien está en el seno del Padre, Él  ha dado a conocer a Dios.</w:t>
             </w:r>
           </w:p>
         </w:tc>
@@ -14290,7 +14260,6 @@
               <w:t xml:space="preserve">no ha </w:t>
             </w:r>
             <w:proofErr w:type="spellStart"/>
-            <w:proofErr w:type="gramStart"/>
             <w:r>
               <w:rPr>
                 <w:lang w:val="es-PR"/>
@@ -14302,14 +14271,7 @@
               <w:rPr>
                 <w:lang w:val="es-PR"/>
               </w:rPr>
-              <w:t xml:space="preserve">  en</w:t>
-            </w:r>
-            <w:proofErr w:type="gramEnd"/>
-            <w:r>
-              <w:rPr>
-                <w:lang w:val="es-PR"/>
-              </w:rPr>
-              <w:t xml:space="preserve"> el nombre del unigénito </w:t>
+              <w:t xml:space="preserve">  en el nombre del unigénito </w:t>
             </w:r>
             <w:r>
               <w:rPr>
@@ -19253,31 +19215,15 @@
               <w:rPr>
                 <w:lang w:val="es-PR"/>
               </w:rPr>
-              <w:t xml:space="preserve">acerca </w:t>
-            </w:r>
-            <w:proofErr w:type="gramStart"/>
-            <w:r>
-              <w:rPr>
-                <w:lang w:val="es-PR"/>
-              </w:rPr>
-              <w:t xml:space="preserve">de  </w:t>
-            </w:r>
-            <w:r>
-              <w:rPr>
-                <w:b/>
-                <w:bCs/>
-                <w:lang w:val="es-PR"/>
-              </w:rPr>
-              <w:t>Su</w:t>
-            </w:r>
-            <w:proofErr w:type="gramEnd"/>
-            <w:r>
-              <w:rPr>
-                <w:b/>
-                <w:bCs/>
-                <w:lang w:val="es-PR"/>
-              </w:rPr>
-              <w:t xml:space="preserve"> hijo</w:t>
+              <w:t xml:space="preserve">acerca de  </w:t>
+            </w:r>
+            <w:r>
+              <w:rPr>
+                <w:b/>
+                <w:bCs/>
+                <w:lang w:val="es-PR"/>
+              </w:rPr>
+              <w:t>Su hijo</w:t>
             </w:r>
             <w:r>
               <w:rPr>
@@ -20831,21 +20777,7 @@
               <w:rPr>
                 <w:lang w:val="es-PR"/>
               </w:rPr>
-              <w:t xml:space="preserve">Dios es fiel, quien </w:t>
-            </w:r>
-            <w:proofErr w:type="gramStart"/>
-            <w:r>
-              <w:rPr>
-                <w:lang w:val="es-PR"/>
-              </w:rPr>
-              <w:t>les</w:t>
-            </w:r>
-            <w:proofErr w:type="gramEnd"/>
-            <w:r>
-              <w:rPr>
-                <w:lang w:val="es-PR"/>
-              </w:rPr>
-              <w:t xml:space="preserve"> llamó a la comunión con su </w:t>
+              <w:t xml:space="preserve">Dios es fiel, quien les llamó a la comunión con su </w:t>
             </w:r>
             <w:r>
               <w:rPr>

</xml_diff>